<commit_message>
added first detection to init because after that it is 8 times faster.
</commit_message>
<xml_diff>
--- a/Ausarbeitung.docx
+++ b/Ausarbeitung.docx
@@ -4213,6 +4213,7 @@
           <w:id w:val="-1335750370"/>
           <w:citation/>
         </w:sdtPr>
+        <w:sdtEndPr/>
         <w:sdtContent>
           <w:r>
             <w:fldChar w:fldCharType="begin"/>
@@ -4292,6 +4293,7 @@
           <w:id w:val="-634333558"/>
           <w:citation/>
         </w:sdtPr>
+        <w:sdtEndPr/>
         <w:sdtContent>
           <w:r>
             <w:fldChar w:fldCharType="begin"/>
@@ -4357,6 +4359,7 @@
           <w:id w:val="1951586829"/>
           <w:citation/>
         </w:sdtPr>
+        <w:sdtEndPr/>
         <w:sdtContent>
           <w:r>
             <w:fldChar w:fldCharType="begin"/>
@@ -4408,6 +4411,7 @@
           <w:id w:val="-1455100077"/>
           <w:citation/>
         </w:sdtPr>
+        <w:sdtEndPr/>
         <w:sdtContent>
           <w:r>
             <w:fldChar w:fldCharType="begin"/>
@@ -4511,6 +4515,7 @@
           <w:id w:val="298647162"/>
           <w:citation/>
         </w:sdtPr>
+        <w:sdtEndPr/>
         <w:sdtContent>
           <w:r>
             <w:fldChar w:fldCharType="begin"/>
@@ -4629,6 +4634,7 @@
           <w:id w:val="682862358"/>
           <w:citation/>
         </w:sdtPr>
+        <w:sdtEndPr/>
         <w:sdtContent>
           <w:r>
             <w:fldChar w:fldCharType="begin"/>
@@ -4828,27 +4834,14 @@
       <w:r>
         <w:t xml:space="preserve"> </w:t>
       </w:r>
-      <w:r>
-        <w:fldChar w:fldCharType="begin"/>
-      </w:r>
-      <w:r>
-        <w:instrText xml:space="preserve"> SEQ Abbildung \* ARABIC </w:instrText>
-      </w:r>
-      <w:r>
-        <w:fldChar w:fldCharType="separate"/>
-      </w:r>
-      <w:r>
-        <w:rPr>
-          <w:noProof/>
-        </w:rPr>
-        <w:t>1</w:t>
-      </w:r>
-      <w:r>
-        <w:rPr>
-          <w:noProof/>
-        </w:rPr>
-        <w:fldChar w:fldCharType="end"/>
-      </w:r>
+      <w:fldSimple w:instr=" SEQ Abbildung \* ARABIC ">
+        <w:r>
+          <w:rPr>
+            <w:noProof/>
+          </w:rPr>
+          <w:t>1</w:t>
+        </w:r>
+      </w:fldSimple>
       <w:bookmarkEnd w:id="13"/>
       <w:r>
         <w:t>: Assistenzsystem FRIEND der Universität Bremen</w:t>
@@ -4858,6 +4851,7 @@
           <w:id w:val="1013103838"/>
           <w:citation/>
         </w:sdtPr>
+        <w:sdtEndPr/>
         <w:sdtContent>
           <w:r>
             <w:fldChar w:fldCharType="begin"/>
@@ -4915,6 +4909,7 @@
           <w:id w:val="1665198491"/>
           <w:citation/>
         </w:sdtPr>
+        <w:sdtEndPr/>
         <w:sdtContent>
           <w:r>
             <w:fldChar w:fldCharType="begin"/>
@@ -5028,6 +5023,7 @@
           <w:id w:val="1165051384"/>
           <w:citation/>
         </w:sdtPr>
+        <w:sdtEndPr/>
         <w:sdtContent>
           <w:r>
             <w:fldChar w:fldCharType="begin"/>
@@ -5161,6 +5157,7 @@
           <w:id w:val="1738747631"/>
           <w:citation/>
         </w:sdtPr>
+        <w:sdtEndPr/>
         <w:sdtContent>
           <w:r>
             <w:fldChar w:fldCharType="begin"/>
@@ -5327,6 +5324,7 @@
           <w:id w:val="-1048609843"/>
           <w:citation/>
         </w:sdtPr>
+        <w:sdtEndPr/>
         <w:sdtContent>
           <w:r>
             <w:fldChar w:fldCharType="begin"/>
@@ -5443,6 +5441,7 @@
           <w:id w:val="-1804450270"/>
           <w:citation/>
         </w:sdtPr>
+        <w:sdtEndPr/>
         <w:sdtContent>
           <w:r>
             <w:fldChar w:fldCharType="begin"/>
@@ -5495,6 +5494,7 @@
           <w:id w:val="1718543389"/>
           <w:citation/>
         </w:sdtPr>
+        <w:sdtEndPr/>
         <w:sdtContent>
           <w:r>
             <w:fldChar w:fldCharType="begin"/>
@@ -5614,6 +5614,7 @@
           <w:id w:val="1054429746"/>
           <w:citation/>
         </w:sdtPr>
+        <w:sdtEndPr/>
         <w:sdtContent>
           <w:r>
             <w:fldChar w:fldCharType="begin"/>
@@ -5712,27 +5713,14 @@
       <w:r>
         <w:t xml:space="preserve">Abbildung </w:t>
       </w:r>
-      <w:r>
-        <w:fldChar w:fldCharType="begin"/>
-      </w:r>
-      <w:r>
-        <w:instrText xml:space="preserve"> SEQ Abbildung \* ARABIC </w:instrText>
-      </w:r>
-      <w:r>
-        <w:fldChar w:fldCharType="separate"/>
-      </w:r>
-      <w:r>
-        <w:rPr>
-          <w:noProof/>
-        </w:rPr>
-        <w:t>2</w:t>
-      </w:r>
-      <w:r>
-        <w:rPr>
-          <w:noProof/>
-        </w:rPr>
-        <w:fldChar w:fldCharType="end"/>
-      </w:r>
+      <w:fldSimple w:instr=" SEQ Abbildung \* ARABIC ">
+        <w:r>
+          <w:rPr>
+            <w:noProof/>
+          </w:rPr>
+          <w:t>2</w:t>
+        </w:r>
+      </w:fldSimple>
       <w:bookmarkEnd w:id="19"/>
       <w:r>
         <w:t>: Vier Grundtypen zur Merkmalsberechnung</w:t>
@@ -5751,6 +5739,7 @@
           <w:id w:val="1910802813"/>
           <w:citation/>
         </w:sdtPr>
+        <w:sdtEndPr/>
         <w:sdtContent>
           <w:r>
             <w:fldChar w:fldCharType="begin"/>
@@ -5814,6 +5803,7 @@
           <w:id w:val="206920310"/>
           <w:citation/>
         </w:sdtPr>
+        <w:sdtEndPr/>
         <w:sdtContent>
           <w:r>
             <w:fldChar w:fldCharType="begin"/>
@@ -5876,6 +5866,7 @@
           <w:id w:val="-1866432559"/>
           <w:citation/>
         </w:sdtPr>
+        <w:sdtEndPr/>
         <w:sdtContent>
           <w:r>
             <w:fldChar w:fldCharType="begin"/>
@@ -5931,6 +5922,7 @@
           <w:id w:val="-2041121823"/>
           <w:citation/>
         </w:sdtPr>
+        <w:sdtEndPr/>
         <w:sdtContent>
           <w:r>
             <w:fldChar w:fldCharType="begin"/>
@@ -6044,27 +6036,14 @@
       <w:r>
         <w:t xml:space="preserve">Abbildung </w:t>
       </w:r>
-      <w:r>
-        <w:fldChar w:fldCharType="begin"/>
-      </w:r>
-      <w:r>
-        <w:instrText xml:space="preserve"> SEQ Abbildung \* ARABIC </w:instrText>
-      </w:r>
-      <w:r>
-        <w:fldChar w:fldCharType="separate"/>
-      </w:r>
-      <w:r>
-        <w:rPr>
-          <w:noProof/>
-        </w:rPr>
-        <w:t>3</w:t>
-      </w:r>
-      <w:r>
-        <w:rPr>
-          <w:noProof/>
-        </w:rPr>
-        <w:fldChar w:fldCharType="end"/>
-      </w:r>
+      <w:fldSimple w:instr=" SEQ Abbildung \* ARABIC ">
+        <w:r>
+          <w:rPr>
+            <w:noProof/>
+          </w:rPr>
+          <w:t>3</w:t>
+        </w:r>
+      </w:fldSimple>
       <w:bookmarkEnd w:id="22"/>
       <w:r>
         <w:t>: Erkannte Taster (links) und zugehöriges ermitteltes Gitter (rechts)</w:t>
@@ -6074,6 +6053,7 @@
           <w:id w:val="-1120606397"/>
           <w:citation/>
         </w:sdtPr>
+        <w:sdtEndPr/>
         <w:sdtContent>
           <w:r>
             <w:fldChar w:fldCharType="begin"/>
@@ -6215,6 +6195,7 @@
           <w:id w:val="-394435992"/>
           <w:citation/>
         </w:sdtPr>
+        <w:sdtEndPr/>
         <w:sdtContent>
           <w:r>
             <w:fldChar w:fldCharType="begin"/>
@@ -6261,6 +6242,7 @@
           <w:id w:val="538240867"/>
           <w:citation/>
         </w:sdtPr>
+        <w:sdtEndPr/>
         <w:sdtContent>
           <w:r>
             <w:fldChar w:fldCharType="begin"/>
@@ -6332,6 +6314,7 @@
           <w:id w:val="-1912381528"/>
           <w:citation/>
         </w:sdtPr>
+        <w:sdtEndPr/>
         <w:sdtContent>
           <w:r>
             <w:fldChar w:fldCharType="begin"/>
@@ -6376,6 +6359,7 @@
           <w:id w:val="-682055195"/>
           <w:citation/>
         </w:sdtPr>
+        <w:sdtEndPr/>
         <w:sdtContent>
           <w:r>
             <w:fldChar w:fldCharType="begin"/>
@@ -6460,6 +6444,7 @@
           <w:id w:val="905641332"/>
           <w:citation/>
         </w:sdtPr>
+        <w:sdtEndPr/>
         <w:sdtContent>
           <w:r>
             <w:rPr>
@@ -6570,6 +6555,7 @@
           <w:id w:val="1033229262"/>
           <w:citation/>
         </w:sdtPr>
+        <w:sdtEndPr/>
         <w:sdtContent>
           <w:r>
             <w:fldChar w:fldCharType="begin"/>
@@ -6655,6 +6641,7 @@
           <w:id w:val="-918489935"/>
           <w:citation/>
         </w:sdtPr>
+        <w:sdtEndPr/>
         <w:sdtContent>
           <w:r>
             <w:fldChar w:fldCharType="begin"/>
@@ -6774,6 +6761,7 @@
           <w:id w:val="-878780439"/>
           <w:citation/>
         </w:sdtPr>
+        <w:sdtEndPr/>
         <w:sdtContent>
           <w:r>
             <w:fldChar w:fldCharType="begin"/>
@@ -6812,6 +6800,7 @@
           <w:id w:val="958060851"/>
           <w:citation/>
         </w:sdtPr>
+        <w:sdtEndPr/>
         <w:sdtContent>
           <w:r>
             <w:fldChar w:fldCharType="begin"/>
@@ -6943,6 +6932,7 @@
           <w:id w:val="-1538573975"/>
           <w:citation/>
         </w:sdtPr>
+        <w:sdtEndPr/>
         <w:sdtContent>
           <w:r>
             <w:rPr>
@@ -7017,6 +7007,7 @@
           <w:id w:val="1496687522"/>
           <w:citation/>
         </w:sdtPr>
+        <w:sdtEndPr/>
         <w:sdtContent>
           <w:r>
             <w:rPr>
@@ -7077,6 +7068,7 @@
           <w:id w:val="-349338063"/>
           <w:citation/>
         </w:sdtPr>
+        <w:sdtEndPr/>
         <w:sdtContent>
           <w:r>
             <w:fldChar w:fldCharType="begin"/>
@@ -7365,6 +7357,7 @@
           <w:id w:val="-1257205585"/>
           <w:citation/>
         </w:sdtPr>
+        <w:sdtEndPr/>
         <w:sdtContent>
           <w:r>
             <w:rPr>
@@ -7526,6 +7519,7 @@
           <w:id w:val="1799794699"/>
           <w:citation/>
         </w:sdtPr>
+        <w:sdtEndPr/>
         <w:sdtContent>
           <w:r>
             <w:rPr>
@@ -7704,6 +7698,7 @@
           <w:id w:val="1295022372"/>
           <w:citation/>
         </w:sdtPr>
+        <w:sdtEndPr/>
         <w:sdtContent>
           <w:r>
             <w:rPr>
@@ -8510,6 +8505,7 @@
           <w:id w:val="429704323"/>
           <w:citation/>
         </w:sdtPr>
+        <w:sdtEndPr/>
         <w:sdtContent>
           <w:r>
             <w:fldChar w:fldCharType="begin"/>
@@ -8697,6 +8693,7 @@
           <w:id w:val="-269626518"/>
           <w:citation/>
         </w:sdtPr>
+        <w:sdtEndPr/>
         <w:sdtContent>
           <w:r>
             <w:fldChar w:fldCharType="begin"/>
@@ -8853,6 +8850,7 @@
           <w:id w:val="-1269541175"/>
           <w:citation/>
         </w:sdtPr>
+        <w:sdtEndPr/>
         <w:sdtContent>
           <w:r>
             <w:fldChar w:fldCharType="begin"/>
@@ -8974,6 +8972,7 @@
           <w:id w:val="1462761587"/>
           <w:citation/>
         </w:sdtPr>
+        <w:sdtEndPr/>
         <w:sdtContent>
           <w:r>
             <w:fldChar w:fldCharType="begin"/>
@@ -9285,27 +9284,14 @@
       <w:r>
         <w:t xml:space="preserve">Abbildung </w:t>
       </w:r>
-      <w:r>
-        <w:fldChar w:fldCharType="begin"/>
-      </w:r>
-      <w:r>
-        <w:instrText xml:space="preserve"> SEQ Abbildung \* ARABIC </w:instrText>
-      </w:r>
-      <w:r>
-        <w:fldChar w:fldCharType="separate"/>
-      </w:r>
-      <w:r>
-        <w:rPr>
-          <w:noProof/>
-        </w:rPr>
-        <w:t>4</w:t>
-      </w:r>
-      <w:r>
-        <w:rPr>
-          <w:noProof/>
-        </w:rPr>
-        <w:fldChar w:fldCharType="end"/>
-      </w:r>
+      <w:fldSimple w:instr=" SEQ Abbildung \* ARABIC ">
+        <w:r>
+          <w:rPr>
+            <w:noProof/>
+          </w:rPr>
+          <w:t>4</w:t>
+        </w:r>
+      </w:fldSimple>
       <w:bookmarkEnd w:id="42"/>
       <w:r>
         <w:t>: Kinematischer Aufbau des Manipulators nach VDI 2861 (links) und Schema des Originals (rechts)</w:t>
@@ -9505,27 +9491,14 @@
       <w:r>
         <w:t xml:space="preserve">Abbildung </w:t>
       </w:r>
-      <w:r>
-        <w:fldChar w:fldCharType="begin"/>
-      </w:r>
-      <w:r>
-        <w:instrText xml:space="preserve"> SEQ Abbildung \* ARABIC </w:instrText>
-      </w:r>
-      <w:r>
-        <w:fldChar w:fldCharType="separate"/>
-      </w:r>
-      <w:r>
-        <w:rPr>
-          <w:noProof/>
-        </w:rPr>
-        <w:t>5</w:t>
-      </w:r>
-      <w:r>
-        <w:rPr>
-          <w:noProof/>
-        </w:rPr>
-        <w:fldChar w:fldCharType="end"/>
-      </w:r>
+      <w:fldSimple w:instr=" SEQ Abbildung \* ARABIC ">
+        <w:r>
+          <w:rPr>
+            <w:noProof/>
+          </w:rPr>
+          <w:t>5</w:t>
+        </w:r>
+      </w:fldSimple>
       <w:bookmarkEnd w:id="44"/>
       <w:r>
         <w:t>: Aufbau des Prototyps mit Schnittstellen und Verbindungen zwischen den physischen Komponenten</w:t>
@@ -9768,6 +9741,7 @@
           <w:id w:val="106087366"/>
           <w:citation/>
         </w:sdtPr>
+        <w:sdtEndPr/>
         <w:sdtContent>
           <w:r>
             <w:fldChar w:fldCharType="begin"/>
@@ -9899,6 +9873,7 @@
           <w:id w:val="1280918185"/>
           <w:citation/>
         </w:sdtPr>
+        <w:sdtEndPr/>
         <w:sdtContent>
           <w:r>
             <w:fldChar w:fldCharType="begin"/>
@@ -9992,27 +9967,14 @@
       <w:r>
         <w:t xml:space="preserve">Abbildung </w:t>
       </w:r>
-      <w:r>
-        <w:fldChar w:fldCharType="begin"/>
-      </w:r>
-      <w:r>
-        <w:instrText xml:space="preserve"> SEQ Abbildung \* ARABIC </w:instrText>
-      </w:r>
-      <w:r>
-        <w:fldChar w:fldCharType="separate"/>
-      </w:r>
-      <w:r>
-        <w:rPr>
-          <w:noProof/>
-        </w:rPr>
-        <w:t>6</w:t>
-      </w:r>
-      <w:r>
-        <w:rPr>
-          <w:noProof/>
-        </w:rPr>
-        <w:fldChar w:fldCharType="end"/>
-      </w:r>
+      <w:fldSimple w:instr=" SEQ Abbildung \* ARABIC ">
+        <w:r>
+          <w:rPr>
+            <w:noProof/>
+          </w:rPr>
+          <w:t>6</w:t>
+        </w:r>
+      </w:fldSimple>
       <w:bookmarkEnd w:id="54"/>
       <w:r>
         <w:t xml:space="preserve">: Kaskade von binären Klassifikatoren nach </w:t>
@@ -10022,6 +9984,7 @@
           <w:id w:val="-1637792915"/>
           <w:citation/>
         </w:sdtPr>
+        <w:sdtEndPr/>
         <w:sdtContent>
           <w:r>
             <w:fldChar w:fldCharType="begin"/>
@@ -10152,6 +10115,7 @@
           <w:id w:val="-586921479"/>
           <w:citation/>
         </w:sdtPr>
+        <w:sdtEndPr/>
         <w:sdtContent>
           <w:r>
             <w:fldChar w:fldCharType="begin"/>
@@ -12332,6 +12296,7 @@
           <w:id w:val="-1376614180"/>
           <w:citation/>
         </w:sdtPr>
+        <w:sdtEndPr/>
         <w:sdtContent>
           <w:r>
             <w:rPr>
@@ -12563,27 +12528,14 @@
       <w:r>
         <w:t xml:space="preserve">Abbildung </w:t>
       </w:r>
-      <w:r>
-        <w:fldChar w:fldCharType="begin"/>
-      </w:r>
-      <w:r>
-        <w:instrText xml:space="preserve"> SEQ Abbildung \* ARABIC </w:instrText>
-      </w:r>
-      <w:r>
-        <w:fldChar w:fldCharType="separate"/>
-      </w:r>
-      <w:r>
-        <w:rPr>
-          <w:noProof/>
-        </w:rPr>
-        <w:t>7</w:t>
-      </w:r>
-      <w:r>
-        <w:rPr>
-          <w:noProof/>
-        </w:rPr>
-        <w:fldChar w:fldCharType="end"/>
-      </w:r>
+      <w:fldSimple w:instr=" SEQ Abbildung \* ARABIC ">
+        <w:r>
+          <w:rPr>
+            <w:noProof/>
+          </w:rPr>
+          <w:t>7</w:t>
+        </w:r>
+      </w:fldSimple>
       <w:bookmarkEnd w:id="56"/>
       <w:r>
         <w:t>: Bildpyramide eines Beispielbildes mit drei Skalierungen</w:t>
@@ -12593,6 +12545,7 @@
           <w:id w:val="-2124681383"/>
           <w:citation/>
         </w:sdtPr>
+        <w:sdtEndPr/>
         <w:sdtContent>
           <w:r>
             <w:fldChar w:fldCharType="begin"/>
@@ -12872,27 +12825,14 @@
       <w:r>
         <w:t xml:space="preserve">Abbildung </w:t>
       </w:r>
-      <w:r>
-        <w:fldChar w:fldCharType="begin"/>
-      </w:r>
-      <w:r>
-        <w:instrText xml:space="preserve"> SEQ Abbildung \* ARABIC </w:instrText>
-      </w:r>
-      <w:r>
-        <w:fldChar w:fldCharType="separate"/>
-      </w:r>
-      <w:r>
-        <w:rPr>
-          <w:noProof/>
-        </w:rPr>
-        <w:t>8</w:t>
-      </w:r>
-      <w:r>
-        <w:rPr>
-          <w:noProof/>
-        </w:rPr>
-        <w:fldChar w:fldCharType="end"/>
-      </w:r>
+      <w:fldSimple w:instr=" SEQ Abbildung \* ARABIC ">
+        <w:r>
+          <w:rPr>
+            <w:noProof/>
+          </w:rPr>
+          <w:t>8</w:t>
+        </w:r>
+      </w:fldSimple>
       <w:bookmarkEnd w:id="58"/>
       <w:r>
         <w:t xml:space="preserve">: Ablauf der </w:t>
@@ -13001,6 +12941,7 @@
           <w:id w:val="-1179109757"/>
           <w:citation/>
         </w:sdtPr>
+        <w:sdtEndPr/>
         <w:sdtContent>
           <w:r>
             <w:fldChar w:fldCharType="begin"/>
@@ -13094,27 +13035,14 @@
       <w:r>
         <w:t xml:space="preserve">Abbildung </w:t>
       </w:r>
-      <w:r>
-        <w:fldChar w:fldCharType="begin"/>
-      </w:r>
-      <w:r>
-        <w:instrText xml:space="preserve"> SEQ Abbildung \* ARABIC </w:instrText>
-      </w:r>
-      <w:r>
-        <w:fldChar w:fldCharType="separate"/>
-      </w:r>
-      <w:r>
-        <w:rPr>
-          <w:noProof/>
-        </w:rPr>
-        <w:t>9</w:t>
-      </w:r>
-      <w:r>
-        <w:rPr>
-          <w:noProof/>
-        </w:rPr>
-        <w:fldChar w:fldCharType="end"/>
-      </w:r>
+      <w:fldSimple w:instr=" SEQ Abbildung \* ARABIC ">
+        <w:r>
+          <w:rPr>
+            <w:noProof/>
+          </w:rPr>
+          <w:t>9</w:t>
+        </w:r>
+      </w:fldSimple>
       <w:bookmarkEnd w:id="63"/>
       <w:r>
         <w:t>: Faltung einer zweidimensionalen Eingangsmatrix mit einem 3x3-Filterkernel</w:t>
@@ -13124,6 +13052,7 @@
           <w:id w:val="-452024436"/>
           <w:citation/>
         </w:sdtPr>
+        <w:sdtEndPr/>
         <w:sdtContent>
           <w:r>
             <w:fldChar w:fldCharType="begin"/>
@@ -13251,27 +13180,14 @@
       <w:r>
         <w:t xml:space="preserve">Abbildung </w:t>
       </w:r>
-      <w:r>
-        <w:fldChar w:fldCharType="begin"/>
-      </w:r>
-      <w:r>
-        <w:instrText xml:space="preserve"> SEQ Abbildung \* ARABIC </w:instrText>
-      </w:r>
-      <w:r>
-        <w:fldChar w:fldCharType="separate"/>
-      </w:r>
-      <w:r>
-        <w:rPr>
-          <w:noProof/>
-        </w:rPr>
-        <w:t>10</w:t>
-      </w:r>
-      <w:r>
-        <w:rPr>
-          <w:noProof/>
-        </w:rPr>
-        <w:fldChar w:fldCharType="end"/>
-      </w:r>
+      <w:fldSimple w:instr=" SEQ Abbildung \* ARABIC ">
+        <w:r>
+          <w:rPr>
+            <w:noProof/>
+          </w:rPr>
+          <w:t>10</w:t>
+        </w:r>
+      </w:fldSimple>
       <w:bookmarkEnd w:id="65"/>
       <w:r>
         <w:t>: Architektur von LeNet-5, einem CNN zur Zeichenerkennung</w:t>
@@ -13281,6 +13197,7 @@
           <w:id w:val="-1951545117"/>
           <w:citation/>
         </w:sdtPr>
+        <w:sdtEndPr/>
         <w:sdtContent>
           <w:r>
             <w:fldChar w:fldCharType="begin"/>
@@ -13520,6 +13437,7 @@
           <w:id w:val="871044930"/>
           <w:citation/>
         </w:sdtPr>
+        <w:sdtEndPr/>
         <w:sdtContent>
           <w:r>
             <w:fldChar w:fldCharType="begin"/>
@@ -13593,6 +13511,7 @@
           <w:id w:val="-316810935"/>
           <w:citation/>
         </w:sdtPr>
+        <w:sdtEndPr/>
         <w:sdtContent>
           <w:r>
             <w:fldChar w:fldCharType="begin"/>
@@ -13636,6 +13555,7 @@
           <w:id w:val="-1484463789"/>
           <w:citation/>
         </w:sdtPr>
+        <w:sdtEndPr/>
         <w:sdtContent>
           <w:r>
             <w:fldChar w:fldCharType="begin"/>
@@ -13733,27 +13653,14 @@
       <w:r>
         <w:t xml:space="preserve">Abbildung </w:t>
       </w:r>
-      <w:r>
-        <w:fldChar w:fldCharType="begin"/>
-      </w:r>
-      <w:r>
-        <w:instrText xml:space="preserve"> SEQ Abbildung \* ARABIC </w:instrText>
-      </w:r>
-      <w:r>
-        <w:fldChar w:fldCharType="separate"/>
-      </w:r>
-      <w:r>
-        <w:rPr>
-          <w:noProof/>
-        </w:rPr>
-        <w:t>11</w:t>
-      </w:r>
-      <w:r>
-        <w:rPr>
-          <w:noProof/>
-        </w:rPr>
-        <w:fldChar w:fldCharType="end"/>
-      </w:r>
+      <w:fldSimple w:instr=" SEQ Abbildung \* ARABIC ">
+        <w:r>
+          <w:rPr>
+            <w:noProof/>
+          </w:rPr>
+          <w:t>11</w:t>
+        </w:r>
+      </w:fldSimple>
       <w:bookmarkEnd w:id="67"/>
       <w:r>
         <w:t>: Vorhersagegenauigkeit, benötigte Rechenoperationen und Speicherbedarf (</w:t>
@@ -13775,6 +13682,7 @@
           <w:id w:val="72546238"/>
           <w:citation/>
         </w:sdtPr>
+        <w:sdtEndPr/>
         <w:sdtContent>
           <w:r>
             <w:fldChar w:fldCharType="begin"/>
@@ -13839,6 +13747,7 @@
       </w:pPr>
       <w:bookmarkStart w:id="69" w:name="_Toc516416668"/>
       <w:bookmarkStart w:id="70" w:name="_Toc516493027"/>
+      <w:bookmarkStart w:id="71" w:name="_Ref516645672"/>
       <w:r>
         <w:lastRenderedPageBreak/>
         <w:t>Auslesen</w:t>
@@ -13848,6 +13757,7 @@
       </w:r>
       <w:bookmarkEnd w:id="69"/>
       <w:bookmarkEnd w:id="70"/>
+      <w:bookmarkEnd w:id="71"/>
     </w:p>
     <w:p>
       <w:r>
@@ -13889,6 +13799,7 @@
           <w:id w:val="-494957760"/>
           <w:citation/>
         </w:sdtPr>
+        <w:sdtEndPr/>
         <w:sdtContent>
           <w:r>
             <w:fldChar w:fldCharType="begin"/>
@@ -13924,6 +13835,7 @@
           <w:id w:val="1490746014"/>
           <w:citation/>
         </w:sdtPr>
+        <w:sdtEndPr/>
         <w:sdtContent>
           <w:r>
             <w:fldChar w:fldCharType="begin"/>
@@ -14058,6 +13970,7 @@
           <w:id w:val="617108495"/>
           <w:citation/>
         </w:sdtPr>
+        <w:sdtEndPr/>
         <w:sdtContent>
           <w:r>
             <w:fldChar w:fldCharType="begin"/>
@@ -14162,6 +14075,7 @@
           <w:id w:val="259882745"/>
           <w:citation/>
         </w:sdtPr>
+        <w:sdtEndPr/>
         <w:sdtContent>
           <w:r>
             <w:fldChar w:fldCharType="begin"/>
@@ -14382,37 +14296,24 @@
       <w:pPr>
         <w:pStyle w:val="Beschriftung"/>
       </w:pPr>
-      <w:bookmarkStart w:id="71" w:name="_Ref516132222"/>
-      <w:bookmarkStart w:id="72" w:name="_Toc516492979"/>
+      <w:bookmarkStart w:id="72" w:name="_Ref516132222"/>
+      <w:bookmarkStart w:id="73" w:name="_Toc516492979"/>
       <w:r>
         <w:t xml:space="preserve">Abbildung </w:t>
       </w:r>
-      <w:r>
-        <w:fldChar w:fldCharType="begin"/>
-      </w:r>
-      <w:r>
-        <w:instrText xml:space="preserve"> SEQ Abbildung \* ARABIC </w:instrText>
-      </w:r>
-      <w:r>
-        <w:fldChar w:fldCharType="separate"/>
-      </w:r>
-      <w:r>
-        <w:rPr>
-          <w:noProof/>
-        </w:rPr>
-        <w:t>12</w:t>
-      </w:r>
-      <w:r>
-        <w:rPr>
-          <w:noProof/>
-        </w:rPr>
-        <w:fldChar w:fldCharType="end"/>
-      </w:r>
-      <w:bookmarkEnd w:id="71"/>
+      <w:fldSimple w:instr=" SEQ Abbildung \* ARABIC ">
+        <w:r>
+          <w:rPr>
+            <w:noProof/>
+          </w:rPr>
+          <w:t>12</w:t>
+        </w:r>
+      </w:fldSimple>
+      <w:bookmarkEnd w:id="72"/>
       <w:r>
         <w:t>: Arbeitsschritte des entworfenen Verfahrens zur Zeichendetektion</w:t>
       </w:r>
-      <w:bookmarkEnd w:id="72"/>
+      <w:bookmarkEnd w:id="73"/>
     </w:p>
     <w:p>
       <w:pPr>
@@ -14518,6 +14419,7 @@
           <w:id w:val="-1498576064"/>
           <w:citation/>
         </w:sdtPr>
+        <w:sdtEndPr/>
         <w:sdtContent>
           <w:r>
             <w:rPr>
@@ -14670,6 +14572,7 @@
           <w:id w:val="-318495839"/>
           <w:citation/>
         </w:sdtPr>
+        <w:sdtEndPr/>
         <w:sdtContent>
           <w:r>
             <w:rPr>
@@ -14775,13 +14678,13 @@
       <w:pPr>
         <w:pStyle w:val="berschrift2"/>
       </w:pPr>
-      <w:bookmarkStart w:id="73" w:name="_Toc516416669"/>
-      <w:bookmarkStart w:id="74" w:name="_Toc516493028"/>
+      <w:bookmarkStart w:id="74" w:name="_Toc516416669"/>
+      <w:bookmarkStart w:id="75" w:name="_Toc516493028"/>
       <w:r>
         <w:t>Objektverfolgung</w:t>
       </w:r>
-      <w:bookmarkEnd w:id="73"/>
       <w:bookmarkEnd w:id="74"/>
+      <w:bookmarkEnd w:id="75"/>
     </w:p>
     <w:p>
       <w:pPr>
@@ -15051,15 +14954,15 @@
       <w:pPr>
         <w:pStyle w:val="berschrift3"/>
       </w:pPr>
-      <w:bookmarkStart w:id="75" w:name="_Ref516152262"/>
-      <w:bookmarkStart w:id="76" w:name="_Toc516416670"/>
-      <w:bookmarkStart w:id="77" w:name="_Toc516493029"/>
+      <w:bookmarkStart w:id="76" w:name="_Ref516152262"/>
+      <w:bookmarkStart w:id="77" w:name="_Toc516416670"/>
+      <w:bookmarkStart w:id="78" w:name="_Toc516493029"/>
       <w:r>
         <w:t>Echtzeit-Objektverfolgung in Videosequenzen</w:t>
       </w:r>
-      <w:bookmarkEnd w:id="75"/>
       <w:bookmarkEnd w:id="76"/>
       <w:bookmarkEnd w:id="77"/>
+      <w:bookmarkEnd w:id="78"/>
     </w:p>
     <w:p>
       <w:r>
@@ -15097,6 +15000,7 @@
           <w:id w:val="-561720665"/>
           <w:citation/>
         </w:sdtPr>
+        <w:sdtEndPr/>
         <w:sdtContent>
           <w:r>
             <w:fldChar w:fldCharType="begin"/>
@@ -15263,8 +15167,8 @@
       <w:pPr>
         <w:pStyle w:val="berschrift3"/>
       </w:pPr>
-      <w:bookmarkStart w:id="78" w:name="_Toc516416671"/>
-      <w:bookmarkStart w:id="79" w:name="_Toc516493030"/>
+      <w:bookmarkStart w:id="79" w:name="_Toc516416671"/>
+      <w:bookmarkStart w:id="80" w:name="_Toc516493030"/>
       <w:r>
         <w:t>Merkmalsabgleich</w:t>
       </w:r>
@@ -15274,8 +15178,8 @@
       <w:r>
         <w:t xml:space="preserve"> zwischen Einzelbildern</w:t>
       </w:r>
-      <w:bookmarkEnd w:id="78"/>
       <w:bookmarkEnd w:id="79"/>
+      <w:bookmarkEnd w:id="80"/>
     </w:p>
     <w:p>
       <w:r>
@@ -15513,6 +15417,7 @@
           <w:id w:val="-1722973357"/>
           <w:citation/>
         </w:sdtPr>
+        <w:sdtEndPr/>
         <w:sdtContent>
           <w:r>
             <w:fldChar w:fldCharType="begin"/>
@@ -15559,6 +15464,7 @@
           <w:id w:val="535088817"/>
           <w:citation/>
         </w:sdtPr>
+        <w:sdtEndPr/>
         <w:sdtContent>
           <w:r>
             <w:rPr>
@@ -15790,33 +15696,20 @@
       <w:pPr>
         <w:pStyle w:val="Beschriftung"/>
       </w:pPr>
-      <w:bookmarkStart w:id="80" w:name="_Ref516394814"/>
-      <w:bookmarkStart w:id="81" w:name="_Toc516492980"/>
+      <w:bookmarkStart w:id="81" w:name="_Ref516394814"/>
+      <w:bookmarkStart w:id="82" w:name="_Toc516492980"/>
       <w:r>
         <w:t xml:space="preserve">Abbildung </w:t>
       </w:r>
-      <w:r>
-        <w:fldChar w:fldCharType="begin"/>
-      </w:r>
-      <w:r>
-        <w:instrText xml:space="preserve"> SEQ Abbildung \* ARABIC </w:instrText>
-      </w:r>
-      <w:r>
-        <w:fldChar w:fldCharType="separate"/>
-      </w:r>
-      <w:r>
-        <w:rPr>
-          <w:noProof/>
-        </w:rPr>
-        <w:t>13</w:t>
-      </w:r>
-      <w:r>
-        <w:rPr>
-          <w:noProof/>
-        </w:rPr>
-        <w:fldChar w:fldCharType="end"/>
-      </w:r>
-      <w:bookmarkEnd w:id="80"/>
+      <w:fldSimple w:instr=" SEQ Abbildung \* ARABIC ">
+        <w:r>
+          <w:rPr>
+            <w:noProof/>
+          </w:rPr>
+          <w:t>13</w:t>
+        </w:r>
+      </w:fldSimple>
+      <w:bookmarkEnd w:id="81"/>
       <w:r>
         <w:t>: Homographie zur Transformation von Bildpunkten z</w:t>
       </w:r>
@@ -15855,6 +15748,7 @@
           <w:id w:val="-2049905839"/>
           <w:citation/>
         </w:sdtPr>
+        <w:sdtEndPr/>
         <w:sdtContent>
           <w:r>
             <w:fldChar w:fldCharType="begin"/>
@@ -15882,7 +15776,7 @@
           </w:r>
         </w:sdtContent>
       </w:sdt>
-      <w:bookmarkEnd w:id="81"/>
+      <w:bookmarkEnd w:id="82"/>
     </w:p>
     <w:p>
       <w:r>
@@ -15991,33 +15885,20 @@
       <w:pPr>
         <w:pStyle w:val="Beschriftung"/>
       </w:pPr>
-      <w:bookmarkStart w:id="82" w:name="_Ref516224905"/>
-      <w:bookmarkStart w:id="83" w:name="_Toc516492981"/>
+      <w:bookmarkStart w:id="83" w:name="_Ref516224905"/>
+      <w:bookmarkStart w:id="84" w:name="_Toc516492981"/>
       <w:r>
         <w:t xml:space="preserve">Abbildung </w:t>
       </w:r>
-      <w:r>
-        <w:fldChar w:fldCharType="begin"/>
-      </w:r>
-      <w:r>
-        <w:instrText xml:space="preserve"> SEQ Abbildung \* ARABIC </w:instrText>
-      </w:r>
-      <w:r>
-        <w:fldChar w:fldCharType="separate"/>
-      </w:r>
-      <w:r>
-        <w:rPr>
-          <w:noProof/>
-        </w:rPr>
-        <w:t>14</w:t>
-      </w:r>
-      <w:r>
-        <w:rPr>
-          <w:noProof/>
-        </w:rPr>
-        <w:fldChar w:fldCharType="end"/>
-      </w:r>
-      <w:bookmarkEnd w:id="82"/>
+      <w:fldSimple w:instr=" SEQ Abbildung \* ARABIC ">
+        <w:r>
+          <w:rPr>
+            <w:noProof/>
+          </w:rPr>
+          <w:t>14</w:t>
+        </w:r>
+      </w:fldSimple>
+      <w:bookmarkEnd w:id="83"/>
       <w:r>
         <w:t>:</w:t>
       </w:r>
@@ -16029,6 +15910,7 @@
           <w:id w:val="9969066"/>
           <w:citation/>
         </w:sdtPr>
+        <w:sdtEndPr/>
         <w:sdtContent>
           <w:r>
             <w:fldChar w:fldCharType="begin"/>
@@ -16056,21 +15938,21 @@
           </w:r>
         </w:sdtContent>
       </w:sdt>
-      <w:bookmarkEnd w:id="83"/>
+      <w:bookmarkEnd w:id="84"/>
     </w:p>
     <w:p>
       <w:pPr>
         <w:pStyle w:val="berschrift2"/>
       </w:pPr>
-      <w:bookmarkStart w:id="84" w:name="_Ref516302021"/>
-      <w:bookmarkStart w:id="85" w:name="_Toc516416672"/>
-      <w:bookmarkStart w:id="86" w:name="_Toc516493031"/>
+      <w:bookmarkStart w:id="85" w:name="_Ref516302021"/>
+      <w:bookmarkStart w:id="86" w:name="_Toc516416672"/>
+      <w:bookmarkStart w:id="87" w:name="_Toc516493031"/>
       <w:r>
         <w:t>Entfernungsberechnung</w:t>
       </w:r>
-      <w:bookmarkEnd w:id="84"/>
       <w:bookmarkEnd w:id="85"/>
       <w:bookmarkEnd w:id="86"/>
+      <w:bookmarkEnd w:id="87"/>
     </w:p>
     <w:p>
       <w:r>
@@ -16138,8 +16020,8 @@
       <w:pPr>
         <w:pStyle w:val="berschrift3"/>
       </w:pPr>
-      <w:bookmarkStart w:id="87" w:name="_Toc516416673"/>
-      <w:bookmarkStart w:id="88" w:name="_Toc516493032"/>
+      <w:bookmarkStart w:id="88" w:name="_Toc516416673"/>
+      <w:bookmarkStart w:id="89" w:name="_Toc516493032"/>
       <w:r>
         <w:lastRenderedPageBreak/>
         <w:t xml:space="preserve">Berechnung durch </w:t>
@@ -16153,8 +16035,8 @@
       <w:r>
         <w:t xml:space="preserve"> des Ziels</w:t>
       </w:r>
-      <w:bookmarkEnd w:id="87"/>
       <w:bookmarkEnd w:id="88"/>
+      <w:bookmarkEnd w:id="89"/>
     </w:p>
     <w:p>
       <w:r>
@@ -16165,6 +16047,7 @@
           <w:id w:val="-1899969467"/>
           <w:citation/>
         </w:sdtPr>
+        <w:sdtEndPr/>
         <w:sdtContent>
           <w:r>
             <w:fldChar w:fldCharType="begin"/>
@@ -16593,33 +16476,20 @@
       <w:pPr>
         <w:pStyle w:val="Beschriftung"/>
       </w:pPr>
-      <w:bookmarkStart w:id="89" w:name="_Ref516248484"/>
-      <w:bookmarkStart w:id="90" w:name="_Toc516492982"/>
+      <w:bookmarkStart w:id="90" w:name="_Ref516248484"/>
+      <w:bookmarkStart w:id="91" w:name="_Toc516492982"/>
       <w:r>
         <w:t xml:space="preserve">Abbildung </w:t>
       </w:r>
-      <w:r>
-        <w:fldChar w:fldCharType="begin"/>
-      </w:r>
-      <w:r>
-        <w:instrText xml:space="preserve"> SEQ Abbildung \* ARABIC </w:instrText>
-      </w:r>
-      <w:r>
-        <w:fldChar w:fldCharType="separate"/>
-      </w:r>
-      <w:r>
-        <w:rPr>
-          <w:noProof/>
-        </w:rPr>
-        <w:t>15</w:t>
-      </w:r>
-      <w:r>
-        <w:rPr>
-          <w:noProof/>
-        </w:rPr>
-        <w:fldChar w:fldCharType="end"/>
-      </w:r>
-      <w:bookmarkEnd w:id="89"/>
+      <w:fldSimple w:instr=" SEQ Abbildung \* ARABIC ">
+        <w:r>
+          <w:rPr>
+            <w:noProof/>
+          </w:rPr>
+          <w:t>15</w:t>
+        </w:r>
+      </w:fldSimple>
+      <w:bookmarkEnd w:id="90"/>
       <w:r>
         <w:t xml:space="preserve">: </w:t>
       </w:r>
@@ -16632,19 +16502,19 @@
       <w:r>
         <w:t>d</w:t>
       </w:r>
-      <w:bookmarkEnd w:id="90"/>
+      <w:bookmarkEnd w:id="91"/>
     </w:p>
     <w:p>
       <w:pPr>
         <w:pStyle w:val="berschrift3"/>
       </w:pPr>
-      <w:bookmarkStart w:id="91" w:name="_Toc516416674"/>
-      <w:bookmarkStart w:id="92" w:name="_Toc516493033"/>
+      <w:bookmarkStart w:id="92" w:name="_Toc516416674"/>
+      <w:bookmarkStart w:id="93" w:name="_Toc516493033"/>
       <w:r>
         <w:t>Berechnung durch Änderung des Winkels zum Ziel</w:t>
       </w:r>
-      <w:bookmarkEnd w:id="91"/>
       <w:bookmarkEnd w:id="92"/>
+      <w:bookmarkEnd w:id="93"/>
     </w:p>
     <w:p>
       <w:r>
@@ -17749,40 +17619,27 @@
       <w:pPr>
         <w:pStyle w:val="Beschriftung"/>
       </w:pPr>
-      <w:bookmarkStart w:id="93" w:name="_Ref516395345"/>
-      <w:bookmarkStart w:id="94" w:name="_Toc516492983"/>
+      <w:bookmarkStart w:id="94" w:name="_Ref516395345"/>
+      <w:bookmarkStart w:id="95" w:name="_Toc516492983"/>
       <w:r>
         <w:t xml:space="preserve">Abbildung </w:t>
       </w:r>
-      <w:r>
-        <w:fldChar w:fldCharType="begin"/>
-      </w:r>
-      <w:r>
-        <w:instrText xml:space="preserve"> SEQ Abbildung \* ARABIC </w:instrText>
-      </w:r>
-      <w:r>
-        <w:fldChar w:fldCharType="separate"/>
-      </w:r>
-      <w:r>
-        <w:rPr>
-          <w:noProof/>
-        </w:rPr>
-        <w:t>16</w:t>
-      </w:r>
-      <w:r>
-        <w:rPr>
-          <w:noProof/>
-        </w:rPr>
-        <w:fldChar w:fldCharType="end"/>
-      </w:r>
-      <w:bookmarkEnd w:id="93"/>
+      <w:fldSimple w:instr=" SEQ Abbildung \* ARABIC ">
+        <w:r>
+          <w:rPr>
+            <w:noProof/>
+          </w:rPr>
+          <w:t>16</w:t>
+        </w:r>
+      </w:fldSimple>
+      <w:bookmarkEnd w:id="94"/>
       <w:r>
         <w:t xml:space="preserve">: </w:t>
       </w:r>
       <w:r>
         <w:t>Schema zur Berechnung der Objektentfernung aus der Veränderung des Winkels zum Ziel (hier in der xy-Ebene), links ohne Kameradrehung und TCP</w:t>
       </w:r>
-      <w:bookmarkEnd w:id="94"/>
+      <w:bookmarkEnd w:id="95"/>
     </w:p>
     <w:p>
       <w:r>
@@ -19053,13 +18910,13 @@
       <w:pPr>
         <w:pStyle w:val="berschrift2"/>
       </w:pPr>
-      <w:bookmarkStart w:id="95" w:name="_Toc516416675"/>
-      <w:bookmarkStart w:id="96" w:name="_Toc516493034"/>
+      <w:bookmarkStart w:id="96" w:name="_Toc516416675"/>
+      <w:bookmarkStart w:id="97" w:name="_Toc516493034"/>
       <w:r>
         <w:t>Bewegungssteuerung</w:t>
       </w:r>
-      <w:bookmarkEnd w:id="95"/>
       <w:bookmarkEnd w:id="96"/>
+      <w:bookmarkEnd w:id="97"/>
     </w:p>
     <w:p>
       <w:r>
@@ -19742,6 +19599,7 @@
           <w:id w:val="-1111734228"/>
           <w:citation/>
         </w:sdtPr>
+        <w:sdtEndPr/>
         <w:sdtContent>
           <w:r>
             <w:fldChar w:fldCharType="begin"/>
@@ -19834,37 +19692,24 @@
       <w:pPr>
         <w:pStyle w:val="Beschriftung"/>
       </w:pPr>
-      <w:bookmarkStart w:id="97" w:name="_Ref516325164"/>
-      <w:bookmarkStart w:id="98" w:name="_Toc516492984"/>
+      <w:bookmarkStart w:id="98" w:name="_Ref516325164"/>
+      <w:bookmarkStart w:id="99" w:name="_Toc516492984"/>
       <w:r>
         <w:t xml:space="preserve">Abbildung </w:t>
       </w:r>
-      <w:r>
-        <w:fldChar w:fldCharType="begin"/>
-      </w:r>
-      <w:r>
-        <w:instrText xml:space="preserve"> SEQ Abbildung \* ARABIC </w:instrText>
-      </w:r>
-      <w:r>
-        <w:fldChar w:fldCharType="separate"/>
-      </w:r>
-      <w:r>
-        <w:rPr>
-          <w:noProof/>
-        </w:rPr>
-        <w:t>17</w:t>
-      </w:r>
-      <w:r>
-        <w:rPr>
-          <w:noProof/>
-        </w:rPr>
-        <w:fldChar w:fldCharType="end"/>
-      </w:r>
-      <w:bookmarkEnd w:id="97"/>
+      <w:fldSimple w:instr=" SEQ Abbildung \* ARABIC ">
+        <w:r>
+          <w:rPr>
+            <w:noProof/>
+          </w:rPr>
+          <w:t>17</w:t>
+        </w:r>
+      </w:fldSimple>
+      <w:bookmarkEnd w:id="98"/>
       <w:r>
         <w:t>: Ansicht der xy- und rz-Ebenen zur Berechnung der inversen Kinematik</w:t>
       </w:r>
-      <w:bookmarkEnd w:id="98"/>
+      <w:bookmarkEnd w:id="99"/>
     </w:p>
     <w:p>
       <w:pPr>
@@ -21665,13 +21510,13 @@
       <w:pPr>
         <w:pStyle w:val="berschrift2"/>
       </w:pPr>
-      <w:bookmarkStart w:id="99" w:name="_Toc516416676"/>
-      <w:bookmarkStart w:id="100" w:name="_Toc516493035"/>
+      <w:bookmarkStart w:id="100" w:name="_Toc516416676"/>
+      <w:bookmarkStart w:id="101" w:name="_Toc516493035"/>
       <w:r>
         <w:t>Integration der Teillösungen</w:t>
       </w:r>
-      <w:bookmarkEnd w:id="99"/>
       <w:bookmarkEnd w:id="100"/>
+      <w:bookmarkEnd w:id="101"/>
     </w:p>
     <w:p>
       <w:r>
@@ -21916,37 +21761,24 @@
       <w:pPr>
         <w:pStyle w:val="Beschriftung"/>
       </w:pPr>
-      <w:bookmarkStart w:id="101" w:name="_Ref516415126"/>
-      <w:bookmarkStart w:id="102" w:name="_Toc516492985"/>
+      <w:bookmarkStart w:id="102" w:name="_Ref516415126"/>
+      <w:bookmarkStart w:id="103" w:name="_Toc516492985"/>
       <w:r>
         <w:t xml:space="preserve">Abbildung </w:t>
       </w:r>
-      <w:r>
-        <w:fldChar w:fldCharType="begin"/>
-      </w:r>
-      <w:r>
-        <w:instrText xml:space="preserve"> SEQ Abbildung \* ARABIC </w:instrText>
-      </w:r>
-      <w:r>
-        <w:fldChar w:fldCharType="separate"/>
-      </w:r>
-      <w:r>
-        <w:rPr>
-          <w:noProof/>
-        </w:rPr>
-        <w:t>18</w:t>
-      </w:r>
-      <w:r>
-        <w:rPr>
-          <w:noProof/>
-        </w:rPr>
-        <w:fldChar w:fldCharType="end"/>
-      </w:r>
-      <w:bookmarkEnd w:id="101"/>
+      <w:fldSimple w:instr=" SEQ Abbildung \* ARABIC ">
+        <w:r>
+          <w:rPr>
+            <w:noProof/>
+          </w:rPr>
+          <w:t>18</w:t>
+        </w:r>
+      </w:fldSimple>
+      <w:bookmarkEnd w:id="102"/>
       <w:r>
         <w:t>: Zyklus der Hauptsteuerung</w:t>
       </w:r>
-      <w:bookmarkEnd w:id="102"/>
+      <w:bookmarkEnd w:id="103"/>
     </w:p>
     <w:p>
       <w:r>
@@ -22060,37 +21892,24 @@
       <w:pPr>
         <w:pStyle w:val="Beschriftung"/>
       </w:pPr>
-      <w:bookmarkStart w:id="103" w:name="_Ref516405024"/>
-      <w:bookmarkStart w:id="104" w:name="_Toc516492986"/>
+      <w:bookmarkStart w:id="104" w:name="_Ref516405024"/>
+      <w:bookmarkStart w:id="105" w:name="_Toc516492986"/>
       <w:r>
         <w:t xml:space="preserve">Abbildung </w:t>
       </w:r>
-      <w:r>
-        <w:fldChar w:fldCharType="begin"/>
-      </w:r>
-      <w:r>
-        <w:instrText xml:space="preserve"> SEQ Abbildung \* ARABIC </w:instrText>
-      </w:r>
-      <w:r>
-        <w:fldChar w:fldCharType="separate"/>
-      </w:r>
-      <w:r>
-        <w:rPr>
-          <w:noProof/>
-        </w:rPr>
-        <w:t>19</w:t>
-      </w:r>
-      <w:r>
-        <w:rPr>
-          <w:noProof/>
-        </w:rPr>
-        <w:fldChar w:fldCharType="end"/>
-      </w:r>
-      <w:bookmarkEnd w:id="103"/>
+      <w:fldSimple w:instr=" SEQ Abbildung \* ARABIC ">
+        <w:r>
+          <w:rPr>
+            <w:noProof/>
+          </w:rPr>
+          <w:t>19</w:t>
+        </w:r>
+      </w:fldSimple>
+      <w:bookmarkEnd w:id="104"/>
       <w:r>
         <w:t>: Kommunikationsablauf bei Ansteuerung des Ziels bis zum Betätigen des Endlagenschalters</w:t>
       </w:r>
-      <w:bookmarkEnd w:id="104"/>
+      <w:bookmarkEnd w:id="105"/>
     </w:p>
     <w:p>
       <w:r>
@@ -22178,9 +21997,9 @@
       <w:pPr>
         <w:pStyle w:val="berschrift1"/>
       </w:pPr>
-      <w:bookmarkStart w:id="105" w:name="_Ref515624672"/>
-      <w:bookmarkStart w:id="106" w:name="_Toc516416680"/>
-      <w:bookmarkStart w:id="107" w:name="_Toc516493036"/>
+      <w:bookmarkStart w:id="106" w:name="_Ref515624672"/>
+      <w:bookmarkStart w:id="107" w:name="_Toc516416680"/>
+      <w:bookmarkStart w:id="108" w:name="_Toc516493036"/>
       <w:r>
         <w:lastRenderedPageBreak/>
         <w:t xml:space="preserve">Prototypische </w:t>
@@ -22188,9 +22007,9 @@
       <w:r>
         <w:t>Umsetzung</w:t>
       </w:r>
-      <w:bookmarkEnd w:id="105"/>
       <w:bookmarkEnd w:id="106"/>
       <w:bookmarkEnd w:id="107"/>
+      <w:bookmarkEnd w:id="108"/>
     </w:p>
     <w:p>
       <w:pPr>
@@ -22471,8 +22290,8 @@
       <w:pPr>
         <w:pStyle w:val="berschrift2"/>
       </w:pPr>
-      <w:bookmarkStart w:id="108" w:name="_Toc516416681"/>
-      <w:bookmarkStart w:id="109" w:name="_Toc516493037"/>
+      <w:bookmarkStart w:id="109" w:name="_Toc516416681"/>
+      <w:bookmarkStart w:id="110" w:name="_Toc516493037"/>
       <w:r>
         <w:t>Hard</w:t>
       </w:r>
@@ -22482,8 +22301,8 @@
       <w:r>
         <w:t>re</w:t>
       </w:r>
-      <w:bookmarkEnd w:id="108"/>
       <w:bookmarkEnd w:id="109"/>
+      <w:bookmarkEnd w:id="110"/>
       <w:r>
         <w:t xml:space="preserve"> </w:t>
       </w:r>
@@ -22900,14 +22719,14 @@
           <w:lang w:eastAsia="de-DE"/>
         </w:rPr>
       </w:pPr>
-      <w:bookmarkStart w:id="110" w:name="_Ref516599235"/>
+      <w:bookmarkStart w:id="111" w:name="_Ref516599235"/>
       <w:r>
         <w:rPr>
           <w:lang w:eastAsia="de-DE"/>
         </w:rPr>
         <w:t>Tasterdetektion</w:t>
       </w:r>
-      <w:bookmarkEnd w:id="110"/>
+      <w:bookmarkEnd w:id="111"/>
       <w:r>
         <w:rPr>
           <w:lang w:eastAsia="de-DE"/>
@@ -23029,43 +22848,31 @@
         <w:rPr>
           <w:lang w:eastAsia="de-DE"/>
         </w:rPr>
-        <w:t>550 aufbereitete Positivbilder mit insgesamt 2.100 Fahrstuhltastern</w:t>
+        <w:t xml:space="preserve">550 aufbereitete Positivbilder mit insgesamt 2.100 Fahrstuhltastern </w:t>
       </w:r>
       <w:r>
         <w:rPr>
           <w:lang w:eastAsia="de-DE"/>
         </w:rPr>
-        <w:t xml:space="preserve"> </w:t>
+        <w:t xml:space="preserve">sowie ca. 10.000 Negativbilder </w:t>
       </w:r>
       <w:r>
         <w:rPr>
           <w:lang w:eastAsia="de-DE"/>
         </w:rPr>
-        <w:t xml:space="preserve">sowie ca. 10.000 Negativbilder </w:t>
+        <w:t xml:space="preserve">zur Verfügung. </w:t>
       </w:r>
       <w:r>
         <w:rPr>
           <w:lang w:eastAsia="de-DE"/>
         </w:rPr>
-        <w:t xml:space="preserve">zur Verfügung. </w:t>
-      </w:r>
-      <w:r>
-        <w:rPr>
-          <w:lang w:eastAsia="de-DE"/>
-        </w:rPr>
         <w:t xml:space="preserve">Als </w:t>
       </w:r>
       <w:r>
         <w:rPr>
           <w:rFonts w:eastAsiaTheme="minorEastAsia"/>
         </w:rPr>
-        <w:t xml:space="preserve">minimal akzeptierte Sensitivität </w:t>
-      </w:r>
-      <w:r>
-        <w:rPr>
-          <w:rFonts w:eastAsiaTheme="minorEastAsia"/>
-        </w:rPr>
-        <w:t xml:space="preserve">wird </w:t>
+        <w:t xml:space="preserve">minimal akzeptierte Sensitivität wird </w:t>
       </w:r>
       <m:oMath>
         <m:sSub>
@@ -23105,25 +22912,7 @@
         <w:rPr>
           <w:rFonts w:eastAsiaTheme="minorEastAsia"/>
         </w:rPr>
-        <w:t xml:space="preserve"> </w:t>
-      </w:r>
-      <w:r>
-        <w:rPr>
-          <w:rFonts w:eastAsiaTheme="minorEastAsia"/>
-        </w:rPr>
-        <w:t xml:space="preserve">und </w:t>
-      </w:r>
-      <w:r>
-        <w:rPr>
-          <w:rFonts w:eastAsiaTheme="minorEastAsia"/>
-        </w:rPr>
-        <w:t xml:space="preserve">als </w:t>
-      </w:r>
-      <w:r>
-        <w:rPr>
-          <w:rFonts w:eastAsiaTheme="minorEastAsia"/>
-        </w:rPr>
-        <w:t xml:space="preserve">maximal akzeptierten Falsch-Positiv-Rate </w:t>
+        <w:t xml:space="preserve"> und als maximal akzeptierten Falsch-Positiv-Rate </w:t>
       </w:r>
       <m:oMath>
         <m:sSub>
@@ -23197,13 +22986,7 @@
         <w:rPr>
           <w:lang w:eastAsia="de-DE"/>
         </w:rPr>
-        <w:t>Cascade Classifier</w:t>
-      </w:r>
-      <w:r>
-        <w:rPr>
-          <w:lang w:eastAsia="de-DE"/>
-        </w:rPr>
-        <w:t xml:space="preserve"> in Form von xml-Dateien vor, welche für die Detektion von Tastern genutzt werden können. </w:t>
+        <w:t xml:space="preserve">Cascade Classifier in Form von xml-Dateien vor, welche für die Detektion von Tastern genutzt werden können. </w:t>
       </w:r>
       <w:r>
         <w:rPr>
@@ -23463,27 +23246,24 @@
         <w:instrText xml:space="preserve"> REF _Ref516594827 \r \h </w:instrText>
       </w:r>
       <w:r>
+        <w:fldChar w:fldCharType="end"/>
+      </w:r>
+      <w:r>
+        <w:fldChar w:fldCharType="begin"/>
+      </w:r>
+      <w:r>
+        <w:instrText xml:space="preserve"> REF _Ref516594827 \n \h </w:instrText>
+      </w:r>
+      <w:r>
         <w:fldChar w:fldCharType="separate"/>
       </w:r>
       <w:r>
+        <w:t>Anhang B</w:t>
+      </w:r>
+      <w:r>
         <w:fldChar w:fldCharType="end"/>
       </w:r>
       <w:r>
-        <w:fldChar w:fldCharType="begin"/>
-      </w:r>
-      <w:r>
-        <w:instrText xml:space="preserve"> REF _Ref516594827 \n \h </w:instrText>
-      </w:r>
-      <w:r>
-        <w:fldChar w:fldCharType="separate"/>
-      </w:r>
-      <w:r>
-        <w:t>Anhang B</w:t>
-      </w:r>
-      <w:r>
-        <w:fldChar w:fldCharType="end"/>
-      </w:r>
-      <w:r>
         <w:t xml:space="preserve"> </w:t>
       </w:r>
       <w:r>
@@ -23501,10 +23281,7 @@
         <w:t xml:space="preserve"> werden keine falsch-positiven Klassifizierungen vorgenommen. Hier liegt allerdings auch die Gefahr, dass das Netzwerk schlecht generalisieren kann (also von den Trainingsdaten abweichende gesuchte Objekte nicht identifiziert, sogenanntes Overfitting). Dies kann auch durch ein zu langes Training begünstigt werden. Der </w:t>
       </w:r>
       <w:r>
-        <w:t xml:space="preserve">mit Haar-ähnlichen Merkmalen </w:t>
-      </w:r>
-      <w:r>
-        <w:t xml:space="preserve">trainierte </w:t>
+        <w:t xml:space="preserve">mit Haar-ähnlichen Merkmalen trainierte </w:t>
       </w:r>
       <w:r>
         <w:t>Cascade</w:t>
@@ -23525,13 +23302,7 @@
         <w:t>.</w:t>
       </w:r>
       <w:r>
-        <w:t xml:space="preserve"> </w:t>
-      </w:r>
-      <w:r>
-        <w:t>Aufgrund der gezeigten</w:t>
-      </w:r>
-      <w:r>
-        <w:t xml:space="preserve"> Ergebnisse wird das Deep Learning Verfahren für den Demonstrator verwendet.</w:t>
+        <w:t xml:space="preserve"> Aufgrund der gezeigten Ergebnisse wird das Deep Learning Verfahren für den Demonstrator verwendet.</w:t>
       </w:r>
     </w:p>
     <w:p>
@@ -23539,29 +23310,19 @@
         <w:pStyle w:val="Beschriftung"/>
         <w:keepNext/>
       </w:pPr>
-      <w:bookmarkStart w:id="111" w:name="_Ref506221065"/>
+      <w:bookmarkStart w:id="112" w:name="_Ref506221065"/>
       <w:r>
         <w:t xml:space="preserve">Tabelle </w:t>
       </w:r>
-      <w:r>
-        <w:fldChar w:fldCharType="begin"/>
-      </w:r>
-      <w:r>
-        <w:instrText xml:space="preserve"> SEQ Tabelle \* ARABIC </w:instrText>
-      </w:r>
-      <w:r>
-        <w:fldChar w:fldCharType="separate"/>
-      </w:r>
-      <w:r>
-        <w:rPr>
-          <w:noProof/>
-        </w:rPr>
-        <w:t>1</w:t>
-      </w:r>
-      <w:r>
-        <w:fldChar w:fldCharType="end"/>
-      </w:r>
-      <w:bookmarkEnd w:id="111"/>
+      <w:fldSimple w:instr=" SEQ Tabelle \* ARABIC ">
+        <w:r>
+          <w:rPr>
+            <w:noProof/>
+          </w:rPr>
+          <w:t>1</w:t>
+        </w:r>
+      </w:fldSimple>
+      <w:bookmarkEnd w:id="112"/>
       <w:r>
         <w:t>: Ergebnis de</w:t>
       </w:r>
@@ -24284,13 +24045,45 @@
         </w:rPr>
         <w:t>Oder trennen</w:t>
       </w:r>
+      <w:r>
+        <w:rPr>
+          <w:color w:val="FF0000"/>
+        </w:rPr>
+        <w:t>?</w:t>
+      </w:r>
     </w:p>
     <w:p>
       <w:r>
         <w:t xml:space="preserve">Die </w:t>
       </w:r>
       <w:r>
-        <w:t xml:space="preserve">Verfahren zur Textdetektion können </w:t>
+        <w:t xml:space="preserve">Verfahren zur Textdetektion </w:t>
+      </w:r>
+      <w:r>
+        <w:t xml:space="preserve">(vgl. Abschnitt </w:t>
+      </w:r>
+      <w:r>
+        <w:fldChar w:fldCharType="begin"/>
+      </w:r>
+      <w:r>
+        <w:instrText xml:space="preserve"> REF _Ref516645672 \r \h </w:instrText>
+      </w:r>
+      <w:r>
+        <w:fldChar w:fldCharType="separate"/>
+      </w:r>
+      <w:r>
+        <w:t>3.2.3</w:t>
+      </w:r>
+      <w:r>
+        <w:fldChar w:fldCharType="end"/>
+      </w:r>
+      <w:r>
+        <w:t xml:space="preserve">) </w:t>
+      </w:r>
+      <w:bookmarkStart w:id="113" w:name="_GoBack"/>
+      <w:bookmarkEnd w:id="113"/>
+      <w:r>
+        <w:t xml:space="preserve">können </w:t>
       </w:r>
       <w:r>
         <w:t xml:space="preserve">außer dem Deep Learning Ansatz </w:t>
@@ -24335,7 +24128,19 @@
         <w:t xml:space="preserve"> </w:t>
       </w:r>
       <w:r>
-        <w:t>wie Binarisierung nach Otsu oder Konturauffindung nach Suzuki und Abe Methoden in der Bibliothek.</w:t>
+        <w:t xml:space="preserve">wie </w:t>
+      </w:r>
+      <w:r>
+        <w:t xml:space="preserve">z. B. </w:t>
+      </w:r>
+      <w:r>
+        <w:t xml:space="preserve">Binarisierung nach Otsu oder </w:t>
+      </w:r>
+      <w:r>
+        <w:t xml:space="preserve">die </w:t>
+      </w:r>
+      <w:r>
+        <w:t>Konturauffindung nach Suzuki und Abe Methoden in der Bibliothek.</w:t>
       </w:r>
       <w:r>
         <w:t xml:space="preserve"> Für das Training des neuronalen Netzes erfolgt zunächst die Annotation der Bilder, wobei in 255 Positivbildern 879 Tasterbeschriftungen vorliegen. </w:t>
@@ -24373,16 +24178,26 @@
         <w:t xml:space="preserve">Tests </w:t>
       </w:r>
       <w:r>
-        <w:t xml:space="preserve">zur Detektion von Tasterbeschriftungen in Bildern mit mehreren Tastern </w:t>
-      </w:r>
-      <w:r>
-        <w:t xml:space="preserve">ergeben für keins der Verfahren ein gutes Ergebnis. Die SWT Implementierung benötigt auf einem Mittelklasse Desktop-Computer mehrere Sekunden für die Berechnung und ist somit für einen Kleincomputer nicht geeignet. Das einfache Verfahren zur Konturenauffindung ist das schnellste, </w:t>
+        <w:t xml:space="preserve">zur Detektion von Tasterbeschriftungen in </w:t>
+      </w:r>
+      <w:r>
+        <w:t>den Gesamtb</w:t>
+      </w:r>
+      <w:r>
+        <w:t xml:space="preserve">ildern mit mehreren Tastern </w:t>
+      </w:r>
+      <w:r>
+        <w:t>ergeben für kein</w:t>
+      </w:r>
+      <w:r>
+        <w:t>e</w:t>
+      </w:r>
+      <w:r>
+        <w:t xml:space="preserve">s der Verfahren ein gutes Ergebnis. Die SWT Implementierung benötigt auf einem Mittelklasse Desktop-Computer mehrere Sekunden für die Berechnung und ist somit für einen Kleincomputer nicht geeignet. Das einfache Verfahren zur Konturenauffindung ist das schnellste, </w:t>
       </w:r>
       <w:r>
         <w:t>es benötigt inklusive Vorverarbeitung des Eingabebildes ca. …</w:t>
       </w:r>
-      <w:bookmarkStart w:id="112" w:name="_GoBack"/>
-      <w:bookmarkEnd w:id="112"/>
     </w:p>
     <w:p>
       <w:r>
@@ -24600,32 +24415,19 @@
       <w:pPr>
         <w:pStyle w:val="Beschriftung"/>
       </w:pPr>
-      <w:bookmarkStart w:id="113" w:name="_Ref507436184"/>
+      <w:bookmarkStart w:id="114" w:name="_Ref507436184"/>
       <w:r>
         <w:t xml:space="preserve">Abbildung </w:t>
       </w:r>
-      <w:r>
-        <w:fldChar w:fldCharType="begin"/>
-      </w:r>
-      <w:r>
-        <w:instrText xml:space="preserve"> SEQ Abbildung \* ARABIC </w:instrText>
-      </w:r>
-      <w:r>
-        <w:fldChar w:fldCharType="separate"/>
-      </w:r>
-      <w:r>
-        <w:rPr>
-          <w:noProof/>
-        </w:rPr>
-        <w:t>1</w:t>
-      </w:r>
-      <w:r>
-        <w:rPr>
-          <w:noProof/>
-        </w:rPr>
-        <w:fldChar w:fldCharType="end"/>
-      </w:r>
-      <w:bookmarkEnd w:id="113"/>
+      <w:fldSimple w:instr=" SEQ Abbildung \* ARABIC ">
+        <w:r>
+          <w:rPr>
+            <w:noProof/>
+          </w:rPr>
+          <w:t>1</w:t>
+        </w:r>
+      </w:fldSimple>
+      <w:bookmarkEnd w:id="114"/>
       <w:r>
         <w:t>: Localized Extremal Region Filter</w:t>
       </w:r>
@@ -25190,32 +24992,19 @@
       <w:pPr>
         <w:pStyle w:val="Beschriftung"/>
       </w:pPr>
-      <w:bookmarkStart w:id="114" w:name="_Ref507436720"/>
+      <w:bookmarkStart w:id="115" w:name="_Ref507436720"/>
       <w:r>
         <w:t xml:space="preserve">Abbildung </w:t>
       </w:r>
-      <w:r>
-        <w:fldChar w:fldCharType="begin"/>
-      </w:r>
-      <w:r>
-        <w:instrText xml:space="preserve"> SEQ Abbildung \* ARABIC </w:instrText>
-      </w:r>
-      <w:r>
-        <w:fldChar w:fldCharType="separate"/>
-      </w:r>
-      <w:r>
-        <w:rPr>
-          <w:noProof/>
-        </w:rPr>
-        <w:t>2</w:t>
-      </w:r>
-      <w:r>
-        <w:rPr>
-          <w:noProof/>
-        </w:rPr>
-        <w:fldChar w:fldCharType="end"/>
-      </w:r>
-      <w:bookmarkEnd w:id="114"/>
+      <w:fldSimple w:instr=" SEQ Abbildung \* ARABIC ">
+        <w:r>
+          <w:rPr>
+            <w:noProof/>
+          </w:rPr>
+          <w:t>2</w:t>
+        </w:r>
+      </w:fldSimple>
+      <w:bookmarkEnd w:id="115"/>
       <w:r>
         <w:t>: Beispielhafter Vergleich des Deep Learning Verfahrens (links) mit dem einfachen Verfahren zur Konturauffindung (rechts)</w:t>
       </w:r>
@@ -25230,13 +25019,13 @@
       <w:pPr>
         <w:pStyle w:val="berschrift3"/>
       </w:pPr>
-      <w:bookmarkStart w:id="115" w:name="_Toc516416686"/>
-      <w:bookmarkStart w:id="116" w:name="_Toc516493042"/>
+      <w:bookmarkStart w:id="116" w:name="_Toc516416686"/>
+      <w:bookmarkStart w:id="117" w:name="_Toc516493042"/>
       <w:r>
         <w:t>Realisierung der Bildverarbeitungsfunktionen</w:t>
       </w:r>
-      <w:bookmarkEnd w:id="115"/>
       <w:bookmarkEnd w:id="116"/>
+      <w:bookmarkEnd w:id="117"/>
     </w:p>
     <w:p>
       <w:r>
@@ -25253,13 +25042,13 @@
       <w:pPr>
         <w:pStyle w:val="berschrift3"/>
       </w:pPr>
-      <w:bookmarkStart w:id="117" w:name="_Toc516416687"/>
-      <w:bookmarkStart w:id="118" w:name="_Toc516493043"/>
+      <w:bookmarkStart w:id="118" w:name="_Toc516416687"/>
+      <w:bookmarkStart w:id="119" w:name="_Toc516493043"/>
       <w:r>
         <w:t>Firmware zur Bewegungssteuerung</w:t>
       </w:r>
-      <w:bookmarkEnd w:id="117"/>
       <w:bookmarkEnd w:id="118"/>
+      <w:bookmarkEnd w:id="119"/>
     </w:p>
     <w:p>
       <w:r>
@@ -25311,13 +25100,13 @@
       <w:pPr>
         <w:pStyle w:val="berschrift3"/>
       </w:pPr>
-      <w:bookmarkStart w:id="119" w:name="_Toc516416688"/>
-      <w:bookmarkStart w:id="120" w:name="_Toc516493044"/>
+      <w:bookmarkStart w:id="120" w:name="_Toc516416688"/>
+      <w:bookmarkStart w:id="121" w:name="_Toc516493044"/>
       <w:r>
         <w:t>Schnittstellen</w:t>
       </w:r>
-      <w:bookmarkEnd w:id="119"/>
       <w:bookmarkEnd w:id="120"/>
+      <w:bookmarkEnd w:id="121"/>
     </w:p>
     <w:p>
       <w:r>
@@ -25328,16 +25117,16 @@
       <w:pPr>
         <w:pStyle w:val="berschrift3"/>
       </w:pPr>
-      <w:bookmarkStart w:id="121" w:name="_Toc516416689"/>
-      <w:bookmarkStart w:id="122" w:name="_Toc516493045"/>
+      <w:bookmarkStart w:id="122" w:name="_Toc516416689"/>
+      <w:bookmarkStart w:id="123" w:name="_Toc516493045"/>
       <w:r>
         <w:t>Programms</w:t>
       </w:r>
       <w:r>
         <w:t>truktur</w:t>
       </w:r>
-      <w:bookmarkEnd w:id="121"/>
       <w:bookmarkEnd w:id="122"/>
+      <w:bookmarkEnd w:id="123"/>
       <w:r>
         <w:t>!!!</w:t>
       </w:r>
@@ -25362,13 +25151,13 @@
       <w:pPr>
         <w:pStyle w:val="berschrift2"/>
       </w:pPr>
-      <w:bookmarkStart w:id="123" w:name="_Toc516416690"/>
-      <w:bookmarkStart w:id="124" w:name="_Toc516493046"/>
+      <w:bookmarkStart w:id="124" w:name="_Toc516416690"/>
+      <w:bookmarkStart w:id="125" w:name="_Toc516493046"/>
       <w:r>
         <w:t>Ergebnisse der Prototypenentwicklung</w:t>
       </w:r>
-      <w:bookmarkEnd w:id="123"/>
       <w:bookmarkEnd w:id="124"/>
+      <w:bookmarkEnd w:id="125"/>
     </w:p>
     <w:p>
       <w:pPr>
@@ -25419,13 +25208,13 @@
       <w:pPr>
         <w:pStyle w:val="berschrift1"/>
       </w:pPr>
-      <w:bookmarkStart w:id="125" w:name="_Toc516416691"/>
-      <w:bookmarkStart w:id="126" w:name="_Toc516493047"/>
+      <w:bookmarkStart w:id="126" w:name="_Toc516416691"/>
+      <w:bookmarkStart w:id="127" w:name="_Toc516493047"/>
       <w:r>
         <w:t>Fazit und Ausblick</w:t>
       </w:r>
-      <w:bookmarkEnd w:id="125"/>
       <w:bookmarkEnd w:id="126"/>
+      <w:bookmarkEnd w:id="127"/>
     </w:p>
     <w:p/>
     <w:p/>
@@ -25464,8 +25253,8 @@
         <w:br w:type="page"/>
       </w:r>
     </w:p>
-    <w:bookmarkStart w:id="127" w:name="_Toc516416692" w:displacedByCustomXml="next"/>
     <w:bookmarkStart w:id="128" w:name="_Toc516493048" w:displacedByCustomXml="next"/>
+    <w:bookmarkStart w:id="129" w:name="_Toc516416692" w:displacedByCustomXml="next"/>
     <w:sdt>
       <w:sdtPr>
         <w:rPr>
@@ -25479,6 +25268,7 @@
           <w:docPartUnique/>
         </w:docPartObj>
       </w:sdtPr>
+      <w:sdtEndPr/>
       <w:sdtContent>
         <w:p>
           <w:pPr>
@@ -25487,14 +25277,15 @@
           <w:r>
             <w:t>Literaturverzeichnis</w:t>
           </w:r>
+          <w:bookmarkEnd w:id="129"/>
           <w:bookmarkEnd w:id="128"/>
-          <w:bookmarkEnd w:id="127"/>
         </w:p>
         <w:sdt>
           <w:sdtPr>
             <w:id w:val="111145805"/>
             <w:bibliography/>
           </w:sdtPr>
+          <w:sdtEndPr/>
           <w:sdtContent>
             <w:p>
               <w:pPr>
@@ -28313,14 +28104,14 @@
       <w:pPr>
         <w:pStyle w:val="berschrift1"/>
       </w:pPr>
-      <w:bookmarkStart w:id="129" w:name="_Toc516416693"/>
-      <w:bookmarkStart w:id="130" w:name="_Toc516493049"/>
+      <w:bookmarkStart w:id="130" w:name="_Toc516416693"/>
+      <w:bookmarkStart w:id="131" w:name="_Toc516493049"/>
       <w:r>
         <w:lastRenderedPageBreak/>
         <w:t>Abbildungsverzeichnis</w:t>
       </w:r>
-      <w:bookmarkEnd w:id="129"/>
       <w:bookmarkEnd w:id="130"/>
+      <w:bookmarkEnd w:id="131"/>
     </w:p>
     <w:p>
       <w:pPr>
@@ -29796,8 +29587,8 @@
       <w:pPr>
         <w:pStyle w:val="berschrift7"/>
       </w:pPr>
-      <w:bookmarkStart w:id="131" w:name="_Ref516492751"/>
-      <w:bookmarkStart w:id="132" w:name="_Toc516493051"/>
+      <w:bookmarkStart w:id="132" w:name="_Ref516492751"/>
+      <w:bookmarkStart w:id="133" w:name="_Toc516493051"/>
       <w:r>
         <w:lastRenderedPageBreak/>
         <w:t>Nachrichten</w:t>
@@ -29805,8 +29596,8 @@
       <w:r>
         <w:t>austausch</w:t>
       </w:r>
-      <w:bookmarkEnd w:id="131"/>
       <w:bookmarkEnd w:id="132"/>
+      <w:bookmarkEnd w:id="133"/>
     </w:p>
     <w:p>
       <w:pPr>
@@ -30398,12 +30189,12 @@
       <w:pPr>
         <w:pStyle w:val="berschrift7"/>
       </w:pPr>
-      <w:bookmarkStart w:id="133" w:name="_Ref516594827"/>
+      <w:bookmarkStart w:id="134" w:name="_Ref516594827"/>
       <w:r>
         <w:lastRenderedPageBreak/>
         <w:t>Ergebnisbeispiele</w:t>
       </w:r>
-      <w:bookmarkEnd w:id="133"/>
+      <w:bookmarkEnd w:id="134"/>
     </w:p>
     <w:p>
       <w:pPr>
@@ -30824,12 +30615,12 @@
       <w:pPr>
         <w:pStyle w:val="berschrift7"/>
       </w:pPr>
-      <w:bookmarkStart w:id="134" w:name="_Toc516493050"/>
+      <w:bookmarkStart w:id="135" w:name="_Toc516493050"/>
       <w:r>
         <w:lastRenderedPageBreak/>
         <w:t>Materialliste</w:t>
       </w:r>
-      <w:bookmarkEnd w:id="134"/>
+      <w:bookmarkEnd w:id="135"/>
     </w:p>
     <w:p/>
     <w:sectPr>
@@ -30879,6 +30670,7 @@
         <w:docPartUnique/>
       </w:docPartObj>
     </w:sdtPr>
+    <w:sdtEndPr/>
     <w:sdtContent>
       <w:p>
         <w:pPr>
@@ -30898,7 +30690,7 @@
           <w:rPr>
             <w:noProof/>
           </w:rPr>
-          <w:t>58</w:t>
+          <w:t>66</w:t>
         </w:r>
         <w:r>
           <w:fldChar w:fldCharType="end"/>
@@ -30919,6 +30711,7 @@
         <w:docPartUnique/>
       </w:docPartObj>
     </w:sdtPr>
+    <w:sdtEndPr/>
     <w:sdtContent>
       <w:p>
         <w:pPr>
@@ -31006,6 +30799,7 @@
           <w:id w:val="-2058850640"/>
           <w:citation/>
         </w:sdtPr>
+        <w:sdtEndPr/>
         <w:sdtContent>
           <w:r>
             <w:fldChar w:fldCharType="begin"/>
@@ -31077,6 +30871,7 @@
           <w:id w:val="-1658442589"/>
           <w:citation/>
         </w:sdtPr>
+        <w:sdtEndPr/>
         <w:sdtContent>
           <w:r>
             <w:fldChar w:fldCharType="begin"/>
@@ -31144,6 +30939,7 @@
           <w:id w:val="-1185204037"/>
           <w:citation/>
         </w:sdtPr>
+        <w:sdtEndPr/>
         <w:sdtContent>
           <w:r>
             <w:fldChar w:fldCharType="begin"/>
@@ -31195,6 +30991,7 @@
           <w:id w:val="-1601788682"/>
           <w:citation/>
         </w:sdtPr>
+        <w:sdtEndPr/>
         <w:sdtContent>
           <w:r>
             <w:fldChar w:fldCharType="begin"/>
@@ -31240,6 +31037,7 @@
           <w:id w:val="-455015289"/>
           <w:citation/>
         </w:sdtPr>
+        <w:sdtEndPr/>
         <w:sdtContent>
           <w:r>
             <w:fldChar w:fldCharType="begin"/>
@@ -31357,6 +31155,7 @@
           <w:id w:val="-223377734"/>
           <w:citation/>
         </w:sdtPr>
+        <w:sdtEndPr/>
         <w:sdtContent>
           <w:r>
             <w:fldChar w:fldCharType="begin"/>
@@ -31484,6 +31283,7 @@
           <w:id w:val="-433524562"/>
           <w:citation/>
         </w:sdtPr>
+        <w:sdtEndPr/>
         <w:sdtContent>
           <w:r>
             <w:fldChar w:fldCharType="begin"/>
@@ -32480,7 +32280,7 @@
         <w:noProof/>
         <w:color w:val="7F7F7F" w:themeColor="text1" w:themeTint="80"/>
       </w:rPr>
-      <w:t>4</w:t>
+      <w:t>6</w:t>
     </w:r>
     <w:r>
       <w:rPr>
@@ -32517,7 +32317,7 @@
         <w:noProof/>
         <w:color w:val="7F7F7F" w:themeColor="text1" w:themeTint="80"/>
       </w:rPr>
-      <w:t>Prototypische Umsetzung</w:t>
+      <w:t>Literaturverzeichnis</w:t>
     </w:r>
     <w:r>
       <w:rPr>
@@ -35312,6 +35112,7 @@
   <w:style w:type="character" w:default="1" w:styleId="Absatz-Standardschriftart">
     <w:name w:val="Default Paragraph Font"/>
     <w:uiPriority w:val="1"/>
+    <w:semiHidden/>
     <w:unhideWhenUsed/>
   </w:style>
   <w:style w:type="table" w:default="1" w:styleId="NormaleTabelle">
@@ -37647,7 +37448,7 @@
 </file>
 
 <file path=customXml/itemProps1.xml><?xml version="1.0" encoding="utf-8"?>
-<ds:datastoreItem xmlns:ds="http://schemas.openxmlformats.org/officeDocument/2006/customXml" ds:itemID="{A7F1A9C4-9BEA-4790-9063-2424BA2AABBC}">
+<ds:datastoreItem xmlns:ds="http://schemas.openxmlformats.org/officeDocument/2006/customXml" ds:itemID="{61122B0B-3FBB-48AB-BE1A-C05A77619B4B}">
   <ds:schemaRefs>
     <ds:schemaRef ds:uri="http://schemas.openxmlformats.org/officeDocument/2006/bibliography"/>
   </ds:schemaRefs>

</xml_diff>